<commit_message>
25/02/2023: Thêm text BB
</commit_message>
<xml_diff>
--- a/#Web Danh Thanh/Fix/Fix 23.02.25/Fix web 25.2.2023 (1).docx
+++ b/#Web Danh Thanh/Fix/Fix 23.02.25/Fix web 25.2.2023 (1).docx
@@ -433,16 +433,29 @@
     </w:p>
     <w:p/>
     <w:p>
-      <w:r>
+      <w:pPr>
+        <w:rPr>
+          <w:color w:val="70AD47" w:themeColor="accent6"/>
+        </w:rPr>
+      </w:pPr>
+      <w:r>
+        <w:rPr>
+          <w:color w:val="70AD47" w:themeColor="accent6"/>
+        </w:rPr>
         <w:t>xuất file excell có nợ cũ, nhưng nó sai dấu (chưa đồng nhất dấu với phần tiền hàng, nên khi cộng vào bị sai. vậy đổi lại dấu nợ cũ cho đúng.)</w:t>
       </w:r>
     </w:p>
     <w:p>
-      <w:r>
-        <w:t xml:space="preserve"> </w:t>
-      </w:r>
-      <w:r>
-        <w:t>và thêm cột ghi chú ở chỗ xuất ra trực tiếp(html) giống trên file excell</w:t>
+      <w:pPr>
+        <w:rPr>
+          <w:color w:val="70AD47" w:themeColor="accent6"/>
+        </w:rPr>
+      </w:pPr>
+      <w:r>
+        <w:rPr>
+          <w:color w:val="70AD47" w:themeColor="accent6"/>
+        </w:rPr>
+        <w:t xml:space="preserve"> và thêm cột ghi chú ở chỗ xuất ra trực tiếp(html) giống trên file excell</w:t>
       </w:r>
     </w:p>
     <w:p/>
@@ -691,10 +704,19 @@
         </w:rPr>
         <w:t>Đặt vé: Thêm từ gmail</w:t>
       </w:r>
-    </w:p>
-    <w:p>
-      <w:r>
-        <w:t>e xem lại  giúp anh phần đọc mail của VJ với nhé nó lỗi rồi</w:t>
+      <w:r>
+        <w:rPr>
+          <w:b/>
+        </w:rPr>
+        <w:t xml:space="preserve"> </w:t>
+      </w:r>
+    </w:p>
+    <w:p>
+      <w:r>
+        <w:t xml:space="preserve">e xem </w:t>
+      </w:r>
+      <w:r>
+        <w:t>zalo</w:t>
       </w:r>
     </w:p>
     <w:p>
@@ -719,7 +741,15 @@
       </w:r>
     </w:p>
     <w:p>
-      <w:r>
+      <w:pPr>
+        <w:rPr>
+          <w:color w:val="70AD47" w:themeColor="accent6"/>
+        </w:rPr>
+      </w:pPr>
+      <w:r>
+        <w:rPr>
+          <w:color w:val="70AD47" w:themeColor="accent6"/>
+        </w:rPr>
         <w:t>- e xem phần đặt vé của VJ giúp anh nhé</w:t>
       </w:r>
     </w:p>
@@ -2081,8 +2111,12 @@
         <w:t xml:space="preserve"> PHAN THI HUONG MS</w:t>
       </w:r>
     </w:p>
-    <w:p>
-      <w:r>
+    <w:p/>
+    <w:p/>
+    <w:p/>
+    <w:p>
+      <w:r>
+        <w:lastRenderedPageBreak/>
         <w:t>=============</w:t>
       </w:r>
     </w:p>
@@ -2141,7 +2175,6 @@
           <w:sz w:val="25"/>
           <w:szCs w:val="25"/>
         </w:rPr>
-        <w:lastRenderedPageBreak/>
         <w:t xml:space="preserve">1. </w:t>
       </w:r>
       <w:r>
@@ -2884,6 +2917,45 @@
           <w:szCs w:val="25"/>
         </w:rPr>
       </w:pPr>
+    </w:p>
+    <w:p>
+      <w:pPr>
+        <w:shd w:val="clear" w:color="auto" w:fill="FFFFFF"/>
+        <w:rPr>
+          <w:rFonts w:ascii="Segoe UI" w:hAnsi="Segoe UI" w:cs="Segoe UI"/>
+          <w:b/>
+          <w:color w:val="081C36"/>
+          <w:spacing w:val="3"/>
+          <w:sz w:val="25"/>
+          <w:szCs w:val="25"/>
+        </w:rPr>
+      </w:pPr>
+    </w:p>
+    <w:p>
+      <w:pPr>
+        <w:shd w:val="clear" w:color="auto" w:fill="FFFFFF"/>
+        <w:rPr>
+          <w:rFonts w:ascii="Segoe UI" w:hAnsi="Segoe UI" w:cs="Segoe UI"/>
+          <w:b/>
+          <w:color w:val="081C36"/>
+          <w:spacing w:val="3"/>
+          <w:sz w:val="25"/>
+          <w:szCs w:val="25"/>
+        </w:rPr>
+      </w:pPr>
+    </w:p>
+    <w:p>
+      <w:pPr>
+        <w:shd w:val="clear" w:color="auto" w:fill="FFFFFF"/>
+        <w:rPr>
+          <w:rFonts w:ascii="Segoe UI" w:hAnsi="Segoe UI" w:cs="Segoe UI"/>
+          <w:b/>
+          <w:color w:val="081C36"/>
+          <w:spacing w:val="3"/>
+          <w:sz w:val="25"/>
+          <w:szCs w:val="25"/>
+        </w:rPr>
+      </w:pPr>
       <w:r>
         <w:rPr>
           <w:rFonts w:ascii="Segoe UI" w:hAnsi="Segoe UI" w:cs="Segoe UI"/>
@@ -2902,17 +2974,17 @@
         <w:rPr>
           <w:rFonts w:ascii="Segoe UI" w:hAnsi="Segoe UI" w:cs="Segoe UI"/>
           <w:b/>
-          <w:color w:val="081C36"/>
-          <w:spacing w:val="3"/>
-          <w:sz w:val="25"/>
-          <w:szCs w:val="25"/>
-        </w:rPr>
-      </w:pPr>
-      <w:r>
-        <w:rPr>
-          <w:rFonts w:ascii="Segoe UI" w:hAnsi="Segoe UI" w:cs="Segoe UI"/>
-          <w:b/>
-          <w:color w:val="081C36"/>
+          <w:color w:val="70AD47" w:themeColor="accent6"/>
+          <w:spacing w:val="3"/>
+          <w:sz w:val="25"/>
+          <w:szCs w:val="25"/>
+        </w:rPr>
+      </w:pPr>
+      <w:r>
+        <w:rPr>
+          <w:rFonts w:ascii="Segoe UI" w:hAnsi="Segoe UI" w:cs="Segoe UI"/>
+          <w:b/>
+          <w:color w:val="70AD47" w:themeColor="accent6"/>
           <w:spacing w:val="3"/>
           <w:sz w:val="25"/>
           <w:szCs w:val="25"/>
@@ -3011,6 +3083,7 @@
           <w:sz w:val="25"/>
           <w:szCs w:val="25"/>
         </w:rPr>
+        <w:lastRenderedPageBreak/>
         <w:drawing>
           <wp:inline distT="0" distB="0" distL="0" distR="0" wp14:anchorId="62119920" wp14:editId="582C4028">
             <wp:extent cx="5733415" cy="1853098"/>
@@ -3079,7 +3152,6 @@
           <w:sz w:val="25"/>
           <w:szCs w:val="25"/>
         </w:rPr>
-        <w:lastRenderedPageBreak/>
         <w:t>===============</w:t>
       </w:r>
     </w:p>

</xml_diff>